<commit_message>
routing is done and in route all the task and practices are done
</commit_message>
<xml_diff>
--- a/Docs/class 5 31-3-2019.docx
+++ b/Docs/class 5 31-3-2019.docx
@@ -10,19 +10,9 @@
           <w:numId w:val="2"/>
         </w:numPr>
       </w:pPr>
-      <w:proofErr w:type="spellStart"/>
-      <w:r>
-        <w:t>This.state</w:t>
-      </w:r>
-      <w:proofErr w:type="spellEnd"/>
-      <w:r>
-        <w:t xml:space="preserve"> object </w:t>
-      </w:r>
-      <w:proofErr w:type="spellStart"/>
-      <w:r>
-        <w:t>han</w:t>
-      </w:r>
-      <w:proofErr w:type="spellEnd"/>
+      <w:r>
+        <w:t>This.state object han</w:t>
+      </w:r>
     </w:p>
     <w:p>
       <w:pPr>
@@ -32,67 +22,9 @@
           <w:numId w:val="2"/>
         </w:numPr>
       </w:pPr>
-      <w:proofErr w:type="spellStart"/>
-      <w:r>
-        <w:t>setState</w:t>
-      </w:r>
-      <w:proofErr w:type="spellEnd"/>
-      <w:r>
-        <w:t xml:space="preserve"> jo </w:t>
-      </w:r>
-      <w:proofErr w:type="spellStart"/>
-      <w:r>
-        <w:t>hnga</w:t>
-      </w:r>
-      <w:proofErr w:type="spellEnd"/>
-      <w:r>
-        <w:t xml:space="preserve"> </w:t>
-      </w:r>
-      <w:proofErr w:type="spellStart"/>
-      <w:r>
-        <w:t>hamaisha</w:t>
-      </w:r>
-      <w:proofErr w:type="spellEnd"/>
-      <w:r>
-        <w:t xml:space="preserve"> </w:t>
-      </w:r>
-      <w:proofErr w:type="spellStart"/>
-      <w:r>
-        <w:t>kissi</w:t>
-      </w:r>
-      <w:proofErr w:type="spellEnd"/>
-      <w:r>
-        <w:t xml:space="preserve"> event </w:t>
-      </w:r>
-      <w:proofErr w:type="spellStart"/>
-      <w:r>
-        <w:t>mai</w:t>
-      </w:r>
-      <w:proofErr w:type="spellEnd"/>
-      <w:r>
-        <w:t xml:space="preserve"> </w:t>
-      </w:r>
-      <w:proofErr w:type="spellStart"/>
-      <w:r>
-        <w:t>hnga</w:t>
-      </w:r>
-      <w:proofErr w:type="spellEnd"/>
-      <w:r>
-        <w:t xml:space="preserve"> </w:t>
-      </w:r>
-      <w:proofErr w:type="spellStart"/>
-      <w:r>
-        <w:t>aur</w:t>
-      </w:r>
-      <w:proofErr w:type="spellEnd"/>
-      <w:r>
-        <w:t xml:space="preserve"> render() </w:t>
-      </w:r>
-      <w:proofErr w:type="spellStart"/>
-      <w:r>
-        <w:t>chalayga</w:t>
-      </w:r>
-      <w:proofErr w:type="spellEnd"/>
+      <w:r>
+        <w:t>setState jo hnga hamaisha kissi event mai hnga aur render() chalayga</w:t>
+      </w:r>
     </w:p>
     <w:p>
       <w:pPr>
@@ -103,85 +35,8 @@
         </w:numPr>
       </w:pPr>
       <w:r>
-        <w:t xml:space="preserve">component </w:t>
-      </w:r>
-      <w:proofErr w:type="spellStart"/>
-      <w:r>
-        <w:t>ka</w:t>
-      </w:r>
-      <w:proofErr w:type="spellEnd"/>
-      <w:r>
-        <w:t xml:space="preserve"> folder </w:t>
-      </w:r>
-      <w:proofErr w:type="spellStart"/>
-      <w:r>
-        <w:t>islia</w:t>
-      </w:r>
-      <w:proofErr w:type="spellEnd"/>
-      <w:r>
-        <w:t xml:space="preserve"> </w:t>
-      </w:r>
-      <w:proofErr w:type="spellStart"/>
-      <w:r>
-        <w:t>bnate</w:t>
-      </w:r>
-      <w:proofErr w:type="spellEnd"/>
-      <w:r>
-        <w:t xml:space="preserve"> </w:t>
-      </w:r>
-      <w:proofErr w:type="spellStart"/>
-      <w:r>
-        <w:t>hai</w:t>
-      </w:r>
-      <w:proofErr w:type="spellEnd"/>
-      <w:r>
-        <w:t xml:space="preserve"> </w:t>
-      </w:r>
-      <w:proofErr w:type="spellStart"/>
-      <w:r>
-        <w:t>taake</w:t>
-      </w:r>
-      <w:proofErr w:type="spellEnd"/>
-      <w:r>
-        <w:t xml:space="preserve"> </w:t>
-      </w:r>
-      <w:proofErr w:type="spellStart"/>
-      <w:r>
-        <w:t>reuseable</w:t>
-      </w:r>
-      <w:proofErr w:type="spellEnd"/>
-      <w:r>
-        <w:t xml:space="preserve"> small components </w:t>
-      </w:r>
-      <w:proofErr w:type="spellStart"/>
-      <w:r>
-        <w:t>bna</w:t>
-      </w:r>
-      <w:proofErr w:type="spellEnd"/>
-      <w:r>
-        <w:t xml:space="preserve"> k use </w:t>
-      </w:r>
-      <w:proofErr w:type="spellStart"/>
-      <w:r>
-        <w:t>kar</w:t>
-      </w:r>
-      <w:proofErr w:type="spellEnd"/>
-      <w:r>
-        <w:t xml:space="preserve"> sake </w:t>
-      </w:r>
-      <w:proofErr w:type="spellStart"/>
-      <w:r>
-        <w:t>baar</w:t>
-      </w:r>
-      <w:proofErr w:type="spellEnd"/>
-      <w:r>
-        <w:t xml:space="preserve"> </w:t>
-      </w:r>
-      <w:proofErr w:type="spellStart"/>
-      <w:r>
-        <w:t>baar</w:t>
-      </w:r>
-      <w:proofErr w:type="spellEnd"/>
+        <w:t>component ka folder islia bnate hai taake reuseable small components bna k use kar sake baar baar</w:t>
+      </w:r>
     </w:p>
     <w:p>
       <w:pPr>
@@ -197,53 +52,8 @@
         </w:rPr>
       </w:pPr>
       <w:r>
-        <w:t xml:space="preserve">component k files k </w:t>
-      </w:r>
-      <w:proofErr w:type="spellStart"/>
-      <w:r>
-        <w:t>naam</w:t>
-      </w:r>
-      <w:proofErr w:type="spellEnd"/>
-      <w:r>
-        <w:t xml:space="preserve"> </w:t>
-      </w:r>
-      <w:proofErr w:type="spellStart"/>
-      <w:r>
-        <w:t>hamaisha</w:t>
-      </w:r>
-      <w:proofErr w:type="spellEnd"/>
-      <w:r>
-        <w:t xml:space="preserve"> Capital letter se </w:t>
-      </w:r>
-      <w:proofErr w:type="spellStart"/>
-      <w:r>
-        <w:t>shuru</w:t>
-      </w:r>
-      <w:proofErr w:type="spellEnd"/>
-      <w:r>
-        <w:t xml:space="preserve"> </w:t>
-      </w:r>
-      <w:proofErr w:type="spellStart"/>
-      <w:r>
-        <w:t>hnga</w:t>
-      </w:r>
-      <w:proofErr w:type="spellEnd"/>
-      <w:r>
-        <w:t xml:space="preserve"> </w:t>
-      </w:r>
-      <w:proofErr w:type="spellStart"/>
-      <w:r>
-        <w:t>yeh</w:t>
-      </w:r>
-      <w:proofErr w:type="spellEnd"/>
-      <w:r>
-        <w:t xml:space="preserve"> standard </w:t>
-      </w:r>
-      <w:proofErr w:type="spellStart"/>
-      <w:r>
-        <w:t>hai</w:t>
-      </w:r>
-      <w:proofErr w:type="spellEnd"/>
+        <w:t>component k files k naam hamaisha Capital letter se shuru hnga yeh standard hai</w:t>
+      </w:r>
     </w:p>
     <w:p>
       <w:pPr>
@@ -263,161 +73,8 @@
           <w:rStyle w:val="Emphasis"/>
           <w:i w:val="0"/>
         </w:rPr>
-        <w:t xml:space="preserve">parent component se </w:t>
-      </w:r>
-      <w:proofErr w:type="spellStart"/>
-      <w:r>
-        <w:rPr>
-          <w:rStyle w:val="Emphasis"/>
-          <w:i w:val="0"/>
-        </w:rPr>
-        <w:t>agr</w:t>
-      </w:r>
-      <w:proofErr w:type="spellEnd"/>
-      <w:r>
-        <w:rPr>
-          <w:rStyle w:val="Emphasis"/>
-          <w:i w:val="0"/>
-        </w:rPr>
-        <w:t xml:space="preserve"> </w:t>
-      </w:r>
-      <w:proofErr w:type="spellStart"/>
-      <w:r>
-        <w:rPr>
-          <w:rStyle w:val="Emphasis"/>
-          <w:i w:val="0"/>
-        </w:rPr>
-        <w:t>kuch</w:t>
-      </w:r>
-      <w:proofErr w:type="spellEnd"/>
-      <w:r>
-        <w:rPr>
-          <w:rStyle w:val="Emphasis"/>
-          <w:i w:val="0"/>
-        </w:rPr>
-        <w:t xml:space="preserve"> child component </w:t>
-      </w:r>
-      <w:proofErr w:type="spellStart"/>
-      <w:r>
-        <w:rPr>
-          <w:rStyle w:val="Emphasis"/>
-          <w:i w:val="0"/>
-        </w:rPr>
-        <w:t>ko</w:t>
-      </w:r>
-      <w:proofErr w:type="spellEnd"/>
-      <w:r>
-        <w:rPr>
-          <w:rStyle w:val="Emphasis"/>
-          <w:i w:val="0"/>
-        </w:rPr>
-        <w:t xml:space="preserve"> </w:t>
-      </w:r>
-      <w:proofErr w:type="spellStart"/>
-      <w:r>
-        <w:rPr>
-          <w:rStyle w:val="Emphasis"/>
-          <w:i w:val="0"/>
-        </w:rPr>
-        <w:t>kuch</w:t>
-      </w:r>
-      <w:proofErr w:type="spellEnd"/>
-      <w:r>
-        <w:rPr>
-          <w:rStyle w:val="Emphasis"/>
-          <w:i w:val="0"/>
-        </w:rPr>
-        <w:t xml:space="preserve"> </w:t>
-      </w:r>
-      <w:proofErr w:type="spellStart"/>
-      <w:r>
-        <w:rPr>
-          <w:rStyle w:val="Emphasis"/>
-          <w:i w:val="0"/>
-        </w:rPr>
-        <w:t>dena</w:t>
-      </w:r>
-      <w:proofErr w:type="spellEnd"/>
-      <w:r>
-        <w:rPr>
-          <w:rStyle w:val="Emphasis"/>
-          <w:i w:val="0"/>
-        </w:rPr>
-        <w:t xml:space="preserve"> </w:t>
-      </w:r>
-      <w:proofErr w:type="spellStart"/>
-      <w:r>
-        <w:rPr>
-          <w:rStyle w:val="Emphasis"/>
-          <w:i w:val="0"/>
-        </w:rPr>
-        <w:t>han</w:t>
-      </w:r>
-      <w:proofErr w:type="spellEnd"/>
-      <w:r>
-        <w:rPr>
-          <w:rStyle w:val="Emphasis"/>
-          <w:i w:val="0"/>
-        </w:rPr>
-        <w:t xml:space="preserve"> us </w:t>
-      </w:r>
-      <w:proofErr w:type="spellStart"/>
-      <w:r>
-        <w:rPr>
-          <w:rStyle w:val="Emphasis"/>
-          <w:i w:val="0"/>
-        </w:rPr>
-        <w:t>mai</w:t>
-      </w:r>
-      <w:proofErr w:type="spellEnd"/>
-      <w:r>
-        <w:rPr>
-          <w:rStyle w:val="Emphasis"/>
-          <w:i w:val="0"/>
-        </w:rPr>
-        <w:t xml:space="preserve"> ( props ) </w:t>
-      </w:r>
-      <w:proofErr w:type="spellStart"/>
-      <w:r>
-        <w:rPr>
-          <w:rStyle w:val="Emphasis"/>
-          <w:i w:val="0"/>
-        </w:rPr>
-        <w:t>istemal</w:t>
-      </w:r>
-      <w:proofErr w:type="spellEnd"/>
-      <w:r>
-        <w:rPr>
-          <w:rStyle w:val="Emphasis"/>
-          <w:i w:val="0"/>
-        </w:rPr>
-        <w:t xml:space="preserve"> </w:t>
-      </w:r>
-      <w:proofErr w:type="spellStart"/>
-      <w:r>
-        <w:rPr>
-          <w:rStyle w:val="Emphasis"/>
-          <w:i w:val="0"/>
-        </w:rPr>
-        <w:t>karte</w:t>
-      </w:r>
-      <w:proofErr w:type="spellEnd"/>
-      <w:r>
-        <w:rPr>
-          <w:rStyle w:val="Emphasis"/>
-          <w:i w:val="0"/>
-        </w:rPr>
-        <w:t xml:space="preserve"> </w:t>
-      </w:r>
-      <w:proofErr w:type="spellStart"/>
-      <w:r>
-        <w:rPr>
-          <w:rStyle w:val="Emphasis"/>
-          <w:i w:val="0"/>
-        </w:rPr>
-        <w:t>han</w:t>
-      </w:r>
-      <w:proofErr w:type="spellEnd"/>
+        <w:t>parent component se agr kuch child component ko kuch dena han us mai ( props ) istemal karte han</w:t>
+      </w:r>
     </w:p>
     <w:p>
       <w:pPr>
@@ -428,93 +85,8 @@
         </w:numPr>
       </w:pPr>
       <w:r>
-        <w:t xml:space="preserve">props </w:t>
-      </w:r>
-      <w:proofErr w:type="spellStart"/>
-      <w:r>
-        <w:t>mai</w:t>
-      </w:r>
-      <w:proofErr w:type="spellEnd"/>
-      <w:r>
-        <w:t xml:space="preserve"> key </w:t>
-      </w:r>
-      <w:proofErr w:type="spellStart"/>
-      <w:r>
-        <w:t>bnao</w:t>
-      </w:r>
-      <w:proofErr w:type="spellEnd"/>
-      <w:r>
-        <w:t xml:space="preserve"> </w:t>
-      </w:r>
-      <w:proofErr w:type="spellStart"/>
-      <w:r>
-        <w:t>aur</w:t>
-      </w:r>
-      <w:proofErr w:type="spellEnd"/>
-      <w:r>
-        <w:t xml:space="preserve"> value </w:t>
-      </w:r>
-      <w:proofErr w:type="spellStart"/>
-      <w:r>
-        <w:t>likho</w:t>
-      </w:r>
-      <w:proofErr w:type="spellEnd"/>
-      <w:r>
-        <w:t xml:space="preserve"> </w:t>
-      </w:r>
-      <w:proofErr w:type="spellStart"/>
-      <w:r>
-        <w:t>phr</w:t>
-      </w:r>
-      <w:proofErr w:type="spellEnd"/>
-      <w:r>
-        <w:t xml:space="preserve"> call </w:t>
-      </w:r>
-      <w:proofErr w:type="spellStart"/>
-      <w:r>
-        <w:t>karlou</w:t>
-      </w:r>
-      <w:proofErr w:type="spellEnd"/>
-      <w:r>
-        <w:t xml:space="preserve"> child </w:t>
-      </w:r>
-      <w:proofErr w:type="spellStart"/>
-      <w:r>
-        <w:t>mai</w:t>
-      </w:r>
-      <w:proofErr w:type="spellEnd"/>
-      <w:r>
-        <w:t xml:space="preserve"> </w:t>
-      </w:r>
-      <w:proofErr w:type="spellStart"/>
-      <w:r>
-        <w:t>taake</w:t>
-      </w:r>
-      <w:proofErr w:type="spellEnd"/>
-      <w:r>
-        <w:t xml:space="preserve"> us key </w:t>
-      </w:r>
-      <w:proofErr w:type="spellStart"/>
-      <w:r>
-        <w:t>ki</w:t>
-      </w:r>
-      <w:proofErr w:type="spellEnd"/>
-      <w:r>
-        <w:t xml:space="preserve"> value pass </w:t>
-      </w:r>
-      <w:proofErr w:type="spellStart"/>
-      <w:r>
-        <w:t>kar</w:t>
-      </w:r>
-      <w:proofErr w:type="spellEnd"/>
-      <w:r>
-        <w:t xml:space="preserve"> sake child </w:t>
-      </w:r>
-      <w:proofErr w:type="spellStart"/>
-      <w:r>
-        <w:t>ko</w:t>
-      </w:r>
-      <w:proofErr w:type="spellEnd"/>
+        <w:t>props mai key bnao aur value likho phr call karlou child mai taake us key ki value pass kar sake child ko</w:t>
+      </w:r>
     </w:p>
     <w:p>
       <w:pPr>
@@ -525,93 +97,8 @@
         </w:numPr>
       </w:pPr>
       <w:r>
-        <w:t xml:space="preserve">props </w:t>
-      </w:r>
-      <w:proofErr w:type="spellStart"/>
-      <w:r>
-        <w:t>ko</w:t>
-      </w:r>
-      <w:proofErr w:type="spellEnd"/>
-      <w:r>
-        <w:t xml:space="preserve"> </w:t>
-      </w:r>
-      <w:proofErr w:type="spellStart"/>
-      <w:r>
-        <w:t>istemal</w:t>
-      </w:r>
-      <w:proofErr w:type="spellEnd"/>
-      <w:r>
-        <w:t xml:space="preserve"> is </w:t>
-      </w:r>
-      <w:proofErr w:type="spellStart"/>
-      <w:r>
-        <w:t>tarah</w:t>
-      </w:r>
-      <w:proofErr w:type="spellEnd"/>
-      <w:r>
-        <w:t xml:space="preserve"> </w:t>
-      </w:r>
-      <w:proofErr w:type="spellStart"/>
-      <w:r>
-        <w:t>karte</w:t>
-      </w:r>
-      <w:proofErr w:type="spellEnd"/>
-      <w:r>
-        <w:t xml:space="preserve"> </w:t>
-      </w:r>
-      <w:proofErr w:type="spellStart"/>
-      <w:r>
-        <w:t>han</w:t>
-      </w:r>
-      <w:proofErr w:type="spellEnd"/>
-      <w:r>
-        <w:t xml:space="preserve"> </w:t>
-      </w:r>
-      <w:proofErr w:type="spellStart"/>
-      <w:r>
-        <w:t>jaha</w:t>
-      </w:r>
-      <w:proofErr w:type="spellEnd"/>
-      <w:r>
-        <w:t xml:space="preserve"> component call </w:t>
-      </w:r>
-      <w:proofErr w:type="spellStart"/>
-      <w:r>
-        <w:t>kia</w:t>
-      </w:r>
-      <w:proofErr w:type="spellEnd"/>
-      <w:r>
-        <w:t xml:space="preserve"> </w:t>
-      </w:r>
-      <w:proofErr w:type="spellStart"/>
-      <w:r>
-        <w:t>han</w:t>
-      </w:r>
-      <w:proofErr w:type="spellEnd"/>
-      <w:r>
-        <w:t xml:space="preserve"> </w:t>
-      </w:r>
-      <w:proofErr w:type="spellStart"/>
-      <w:r>
-        <w:t>waha</w:t>
-      </w:r>
-      <w:proofErr w:type="spellEnd"/>
-      <w:r>
-        <w:t xml:space="preserve"> key </w:t>
-      </w:r>
-      <w:proofErr w:type="spellStart"/>
-      <w:r>
-        <w:t>dete</w:t>
-      </w:r>
-      <w:proofErr w:type="spellEnd"/>
-      <w:r>
-        <w:t xml:space="preserve"> </w:t>
-      </w:r>
-      <w:proofErr w:type="spellStart"/>
-      <w:r>
-        <w:t>han</w:t>
-      </w:r>
-      <w:proofErr w:type="spellEnd"/>
+        <w:t>props ko istemal is tarah karte han jaha component call kia han waha key dete han</w:t>
+      </w:r>
     </w:p>
     <w:p>
       <w:pPr>
@@ -622,140 +109,16 @@
         </w:numPr>
       </w:pPr>
       <w:r>
-        <w:t xml:space="preserve">1 </w:t>
-      </w:r>
-      <w:proofErr w:type="spellStart"/>
-      <w:r>
-        <w:t>js</w:t>
-      </w:r>
-      <w:proofErr w:type="spellEnd"/>
-      <w:r>
-        <w:t xml:space="preserve"> file </w:t>
-      </w:r>
-      <w:proofErr w:type="spellStart"/>
-      <w:r>
-        <w:t>mai</w:t>
-      </w:r>
-      <w:proofErr w:type="spellEnd"/>
-      <w:r>
-        <w:t xml:space="preserve"> 1 hi export default </w:t>
-      </w:r>
-      <w:proofErr w:type="spellStart"/>
-      <w:r>
-        <w:t>hnga</w:t>
-      </w:r>
-      <w:proofErr w:type="spellEnd"/>
-      <w:r>
-        <w:t xml:space="preserve"> </w:t>
-      </w:r>
-      <w:proofErr w:type="spellStart"/>
-      <w:r>
-        <w:t>agr</w:t>
-      </w:r>
-      <w:proofErr w:type="spellEnd"/>
-      <w:r>
-        <w:t xml:space="preserve"> multiple export use </w:t>
-      </w:r>
-      <w:proofErr w:type="spellStart"/>
-      <w:r>
-        <w:t>karna</w:t>
-      </w:r>
-      <w:proofErr w:type="spellEnd"/>
-      <w:r>
-        <w:t xml:space="preserve"> </w:t>
-      </w:r>
-      <w:proofErr w:type="spellStart"/>
-      <w:r>
-        <w:t>han</w:t>
-      </w:r>
-      <w:proofErr w:type="spellEnd"/>
-      <w:r>
-        <w:t xml:space="preserve"> </w:t>
-      </w:r>
-      <w:proofErr w:type="spellStart"/>
-      <w:r>
-        <w:t>phr</w:t>
-      </w:r>
-      <w:proofErr w:type="spellEnd"/>
-      <w:r>
-        <w:t xml:space="preserve"> hum default word use </w:t>
-      </w:r>
-      <w:proofErr w:type="spellStart"/>
-      <w:r>
-        <w:t>nhi</w:t>
-      </w:r>
-      <w:proofErr w:type="spellEnd"/>
-      <w:r>
-        <w:t xml:space="preserve"> </w:t>
-      </w:r>
-      <w:proofErr w:type="spellStart"/>
-      <w:r>
-        <w:t>karainge</w:t>
-      </w:r>
-      <w:proofErr w:type="spellEnd"/>
-    </w:p>
-    <w:p>
-      <w:pPr>
-        <w:pStyle w:val="ListParagraph"/>
-      </w:pPr>
-      <w:r>
-        <w:t xml:space="preserve">Multiple </w:t>
-      </w:r>
-      <w:proofErr w:type="spellStart"/>
-      <w:r>
-        <w:t>chezo</w:t>
-      </w:r>
-      <w:proofErr w:type="spellEnd"/>
-      <w:r>
-        <w:t xml:space="preserve"> </w:t>
-      </w:r>
-      <w:proofErr w:type="spellStart"/>
-      <w:proofErr w:type="gramStart"/>
-      <w:r>
-        <w:t>ko</w:t>
-      </w:r>
-      <w:proofErr w:type="spellEnd"/>
-      <w:proofErr w:type="gramEnd"/>
-      <w:r>
-        <w:t xml:space="preserve"> export </w:t>
-      </w:r>
-      <w:proofErr w:type="spellStart"/>
-      <w:r>
-        <w:t>karne</w:t>
-      </w:r>
-      <w:proofErr w:type="spellEnd"/>
-      <w:r>
-        <w:t xml:space="preserve"> </w:t>
-      </w:r>
-      <w:proofErr w:type="spellStart"/>
-      <w:r>
-        <w:t>ka</w:t>
-      </w:r>
-      <w:proofErr w:type="spellEnd"/>
-      <w:r>
-        <w:t xml:space="preserve"> </w:t>
-      </w:r>
-      <w:proofErr w:type="spellStart"/>
-      <w:r>
-        <w:t>tareeka</w:t>
-      </w:r>
-      <w:proofErr w:type="spellEnd"/>
-      <w:r>
-        <w:t xml:space="preserve"> </w:t>
-      </w:r>
-      <w:proofErr w:type="spellStart"/>
-      <w:r>
-        <w:t>yeh</w:t>
-      </w:r>
-      <w:proofErr w:type="spellEnd"/>
-      <w:r>
-        <w:t xml:space="preserve"> </w:t>
-      </w:r>
-      <w:proofErr w:type="spellStart"/>
-      <w:r>
-        <w:t>han</w:t>
-      </w:r>
-      <w:proofErr w:type="spellEnd"/>
+        <w:t>1 js file mai 1 hi export default hnga agr multiple export use karna han phr hum default word use nhi karainge</w:t>
+      </w:r>
+    </w:p>
+    <w:p>
+      <w:pPr>
+        <w:pStyle w:val="ListParagraph"/>
+      </w:pPr>
+      <w:r>
+        <w:t>Multiple chezo ko export karne ka tareeka yeh han</w:t>
+      </w:r>
     </w:p>
     <w:p>
       <w:pPr>
@@ -780,14 +143,7 @@
       </w:r>
       <w:r>
         <w:tab/>
-      </w:r>
-      <w:proofErr w:type="spellStart"/>
-      <w:r>
-        <w:t>CustomButtom</w:t>
-      </w:r>
-      <w:proofErr w:type="spellEnd"/>
-      <w:r>
-        <w:t>,</w:t>
+        <w:t>CustomButtom,</w:t>
       </w:r>
     </w:p>
     <w:p>
@@ -799,14 +155,7 @@
       </w:r>
       <w:r>
         <w:tab/>
-      </w:r>
-      <w:proofErr w:type="spellStart"/>
-      <w:r>
-        <w:t>HeaderButton</w:t>
-      </w:r>
-      <w:proofErr w:type="spellEnd"/>
-      <w:r>
-        <w:t>,</w:t>
+        <w:t>HeaderButton,</w:t>
       </w:r>
     </w:p>
     <w:p>
@@ -825,49 +174,15 @@
           <w:numId w:val="2"/>
         </w:numPr>
       </w:pPr>
-      <w:proofErr w:type="spellStart"/>
-      <w:r>
-        <w:t>Directily</w:t>
-      </w:r>
-      <w:proofErr w:type="spellEnd"/>
-      <w:r>
-        <w:t xml:space="preserve"> </w:t>
-      </w:r>
-      <w:proofErr w:type="spellStart"/>
-      <w:r>
-        <w:t>agr</w:t>
-      </w:r>
-      <w:proofErr w:type="spellEnd"/>
-      <w:r>
-        <w:t xml:space="preserve"> import </w:t>
-      </w:r>
-      <w:proofErr w:type="spellStart"/>
-      <w:r>
-        <w:t>karrahay</w:t>
-      </w:r>
-      <w:proofErr w:type="spellEnd"/>
-      <w:r>
-        <w:t xml:space="preserve"> </w:t>
-      </w:r>
-      <w:proofErr w:type="spellStart"/>
-      <w:r>
-        <w:t>han</w:t>
-      </w:r>
-      <w:proofErr w:type="spellEnd"/>
-      <w:r>
-        <w:t xml:space="preserve"> </w:t>
+      <w:r>
+        <w:t xml:space="preserve">Directily agr import karrahay han </w:t>
       </w:r>
       <w:r>
         <w:sym w:font="Wingdings" w:char="F0E0"/>
       </w:r>
       <w:r>
-        <w:t xml:space="preserve"> export default </w:t>
-      </w:r>
-      <w:proofErr w:type="spellStart"/>
-      <w:r>
-        <w:t>hnga</w:t>
-      </w:r>
-      <w:proofErr w:type="spellEnd"/>
+        <w:t xml:space="preserve"> export default hnga</w:t>
+      </w:r>
     </w:p>
     <w:p>
       <w:pPr>
@@ -896,77 +211,8 @@
         </w:numPr>
       </w:pPr>
       <w:r>
-        <w:t xml:space="preserve">1 file </w:t>
-      </w:r>
-      <w:proofErr w:type="spellStart"/>
-      <w:r>
-        <w:t>mai</w:t>
-      </w:r>
-      <w:proofErr w:type="spellEnd"/>
-      <w:r>
-        <w:t xml:space="preserve"> multiple export default use </w:t>
-      </w:r>
-      <w:proofErr w:type="spellStart"/>
-      <w:r>
-        <w:t>nhi</w:t>
-      </w:r>
-      <w:proofErr w:type="spellEnd"/>
-      <w:r>
-        <w:t xml:space="preserve"> </w:t>
-      </w:r>
-      <w:proofErr w:type="spellStart"/>
-      <w:r>
-        <w:t>kar</w:t>
-      </w:r>
-      <w:proofErr w:type="spellEnd"/>
-      <w:r>
-        <w:t xml:space="preserve"> </w:t>
-      </w:r>
-      <w:proofErr w:type="spellStart"/>
-      <w:r>
-        <w:t>sakte</w:t>
-      </w:r>
-      <w:proofErr w:type="spellEnd"/>
-      <w:r>
-        <w:t xml:space="preserve"> </w:t>
-      </w:r>
-      <w:proofErr w:type="spellStart"/>
-      <w:r>
-        <w:t>laikin</w:t>
-      </w:r>
-      <w:proofErr w:type="spellEnd"/>
-      <w:r>
-        <w:t xml:space="preserve"> export default k </w:t>
-      </w:r>
-      <w:proofErr w:type="spellStart"/>
-      <w:r>
-        <w:t>sth</w:t>
-      </w:r>
-      <w:proofErr w:type="spellEnd"/>
-      <w:r>
-        <w:t xml:space="preserve"> normal export multiple times use </w:t>
-      </w:r>
-      <w:proofErr w:type="spellStart"/>
-      <w:r>
-        <w:t>kar</w:t>
-      </w:r>
-      <w:proofErr w:type="spellEnd"/>
-      <w:r>
-        <w:t xml:space="preserve"> </w:t>
-      </w:r>
-      <w:proofErr w:type="spellStart"/>
-      <w:r>
-        <w:t>sakte</w:t>
-      </w:r>
-      <w:proofErr w:type="spellEnd"/>
-      <w:r>
-        <w:t xml:space="preserve"> </w:t>
-      </w:r>
-      <w:proofErr w:type="spellStart"/>
-      <w:r>
-        <w:t>han</w:t>
-      </w:r>
-      <w:proofErr w:type="spellEnd"/>
+        <w:t>1 file mai multiple export default use nhi kar sakte laikin export default k sth normal export multiple times use kar sakte han</w:t>
+      </w:r>
     </w:p>
     <w:p>
       <w:pPr>
@@ -977,79 +223,19 @@
         </w:numPr>
       </w:pPr>
       <w:r>
-        <w:t xml:space="preserve">Jo export default </w:t>
-      </w:r>
-      <w:proofErr w:type="spellStart"/>
-      <w:r>
-        <w:t>karte</w:t>
-      </w:r>
-      <w:proofErr w:type="spellEnd"/>
-      <w:r>
-        <w:t xml:space="preserve"> </w:t>
-      </w:r>
-      <w:proofErr w:type="spellStart"/>
-      <w:r>
-        <w:t>wqt</w:t>
-      </w:r>
-      <w:proofErr w:type="spellEnd"/>
-      <w:r>
-        <w:t xml:space="preserve"> use </w:t>
-      </w:r>
-      <w:proofErr w:type="spellStart"/>
-      <w:r>
-        <w:t>karte</w:t>
-      </w:r>
-      <w:proofErr w:type="spellEnd"/>
-      <w:r>
-        <w:t xml:space="preserve"> </w:t>
-      </w:r>
-      <w:proofErr w:type="spellStart"/>
-      <w:r>
-        <w:t>han</w:t>
-      </w:r>
-      <w:proofErr w:type="spellEnd"/>
-      <w:r>
-        <w:t xml:space="preserve"> </w:t>
-      </w:r>
-      <w:proofErr w:type="spellStart"/>
-      <w:r>
-        <w:t>usko</w:t>
-      </w:r>
-      <w:proofErr w:type="spellEnd"/>
-      <w:r>
-        <w:t xml:space="preserve"> </w:t>
-      </w:r>
-      <w:proofErr w:type="spellStart"/>
-      <w:r>
-        <w:t>naam</w:t>
-      </w:r>
-      <w:proofErr w:type="spellEnd"/>
-      <w:r>
-        <w:t xml:space="preserve"> change </w:t>
-      </w:r>
-      <w:proofErr w:type="spellStart"/>
-      <w:r>
-        <w:t>karke</w:t>
-      </w:r>
-      <w:proofErr w:type="spellEnd"/>
-      <w:r>
-        <w:t xml:space="preserve"> import </w:t>
-      </w:r>
-      <w:proofErr w:type="spellStart"/>
-      <w:r>
-        <w:t>kar</w:t>
-      </w:r>
-      <w:proofErr w:type="spellEnd"/>
-      <w:r>
-        <w:t xml:space="preserve"> </w:t>
-      </w:r>
-      <w:proofErr w:type="spellStart"/>
-      <w:r>
-        <w:t>sakte</w:t>
-      </w:r>
-      <w:proofErr w:type="spellEnd"/>
-      <w:r>
-        <w:t xml:space="preserve"> han</w:t>
+        <w:t>Jo export default karte wqt use karte han usko naam change karke import kar sakte han</w:t>
+      </w:r>
+    </w:p>
+    <w:p>
+      <w:pPr>
+        <w:pStyle w:val="ListParagraph"/>
+        <w:numPr>
+          <w:ilvl w:val="0"/>
+          <w:numId w:val="2"/>
+        </w:numPr>
+      </w:pPr>
+      <w:r>
+        <w:t>Props is an object that has a property of that object each one being a prop like name, email etc you have passed in</w:t>
       </w:r>
       <w:bookmarkStart w:id="0" w:name="_GoBack"/>
       <w:bookmarkEnd w:id="0"/>

</xml_diff>